<commit_message>
finished assignment to shift UC
</commit_message>
<xml_diff>
--- a/docs/Use_Cases.docx
+++ b/docs/Use_Cases.docx
@@ -42,8 +42,13 @@
               </w:rPr>
               <w:t>A</w:t>
             </w:r>
-            <w:r>
-              <w:t>ssigning-</w:t>
+            <w:proofErr w:type="spellStart"/>
+            <w:r>
+              <w:t>ssigning</w:t>
+            </w:r>
+            <w:proofErr w:type="spellEnd"/>
+            <w:r>
+              <w:t>-</w:t>
             </w:r>
             <w:r>
               <w:rPr>
@@ -60,9 +65,11 @@
               </w:rPr>
               <w:t>S</w:t>
             </w:r>
+            <w:proofErr w:type="spellStart"/>
             <w:r>
               <w:t>hift</w:t>
             </w:r>
+            <w:proofErr w:type="spellEnd"/>
           </w:p>
         </w:tc>
       </w:tr>
@@ -194,13 +201,35 @@
               <w:rPr>
                 <w:lang w:val="en-US"/>
               </w:rPr>
-              <w:t xml:space="preserve">The HR manager is in the ShiftMenu, </w:t>
-            </w:r>
-            <w:r>
-              <w:rPr>
-                <w:lang w:val="en-US"/>
-              </w:rPr>
-              <w:t xml:space="preserve">The shift </w:t>
+              <w:t xml:space="preserve">The HR manager is in the </w:t>
+            </w:r>
+            <w:proofErr w:type="spellStart"/>
+            <w:r>
+              <w:rPr>
+                <w:lang w:val="en-US"/>
+              </w:rPr>
+              <w:t>ShiftMenu</w:t>
+            </w:r>
+            <w:proofErr w:type="spellEnd"/>
+            <w:r>
+              <w:rPr>
+                <w:lang w:val="en-US"/>
+              </w:rPr>
+              <w:t xml:space="preserve">, </w:t>
+            </w:r>
+            <w:proofErr w:type="gramStart"/>
+            <w:r>
+              <w:rPr>
+                <w:lang w:val="en-US"/>
+              </w:rPr>
+              <w:t>The</w:t>
+            </w:r>
+            <w:proofErr w:type="gramEnd"/>
+            <w:r>
+              <w:rPr>
+                <w:lang w:val="en-US"/>
+              </w:rPr>
+              <w:t xml:space="preserve"> shift </w:t>
             </w:r>
             <w:r>
               <w:rPr>
@@ -341,8 +370,16 @@
               <w:rPr>
                 <w:lang w:val="en-US"/>
               </w:rPr>
-              <w:t>The HR manager chooses the shift through the ShiftMenu</w:t>
-            </w:r>
+              <w:t xml:space="preserve">The HR manager chooses the shift through the </w:t>
+            </w:r>
+            <w:proofErr w:type="spellStart"/>
+            <w:r>
+              <w:rPr>
+                <w:lang w:val="en-US"/>
+              </w:rPr>
+              <w:t>ShiftMenu</w:t>
+            </w:r>
+            <w:proofErr w:type="spellEnd"/>
           </w:p>
           <w:p>
             <w:pPr>
@@ -607,6 +644,288 @@
       </w:tr>
     </w:tbl>
     <w:p/>
+    <w:p>
+      <w:pPr>
+        <w:bidi/>
+        <w:jc w:val="right"/>
+        <w:rPr>
+          <w:rFonts w:hint="cs"/>
+          <w:rtl/>
+        </w:rPr>
+      </w:pPr>
+      <w:r>
+        <w:rPr>
+          <w:noProof/>
+          <w:rtl/>
+        </w:rPr>
+        <w:lastRenderedPageBreak/>
+        <mc:AlternateContent>
+          <mc:Choice Requires="wps">
+            <w:drawing>
+              <wp:anchor distT="0" distB="0" distL="228600" distR="228600" simplePos="0" relativeHeight="251659264" behindDoc="0" locked="0" layoutInCell="1" allowOverlap="1" wp14:anchorId="13C578F4" wp14:editId="6A0D03BE">
+                <wp:simplePos x="0" y="0"/>
+                <wp:positionH relativeFrom="margin">
+                  <wp:posOffset>-267335</wp:posOffset>
+                </wp:positionH>
+                <wp:positionV relativeFrom="margin">
+                  <wp:posOffset>64770</wp:posOffset>
+                </wp:positionV>
+                <wp:extent cx="1477645" cy="8229600"/>
+                <wp:effectExtent l="0" t="0" r="27305" b="0"/>
+                <wp:wrapSquare wrapText="bothSides"/>
+                <wp:docPr id="141" name="תיבת טקסט 141"/>
+                <wp:cNvGraphicFramePr/>
+                <a:graphic xmlns:a="http://schemas.openxmlformats.org/drawingml/2006/main">
+                  <a:graphicData uri="http://schemas.microsoft.com/office/word/2010/wordprocessingShape">
+                    <wps:wsp>
+                      <wps:cNvSpPr txBox="1"/>
+                      <wps:spPr>
+                        <a:xfrm flipH="1">
+                          <a:off x="0" y="0"/>
+                          <a:ext cx="1477645" cy="8229600"/>
+                        </a:xfrm>
+                        <a:prstGeom prst="rect">
+                          <a:avLst/>
+                        </a:prstGeom>
+                        <a:solidFill>
+                          <a:schemeClr val="bg1"/>
+                        </a:solidFill>
+                        <a:ln w="6350">
+                          <a:noFill/>
+                        </a:ln>
+                        <a:effectLst>
+                          <a:outerShdw dist="19050" algn="r" rotWithShape="0">
+                            <a:schemeClr val="accent2"/>
+                          </a:outerShdw>
+                        </a:effectLst>
+                      </wps:spPr>
+                      <wps:style>
+                        <a:lnRef idx="0">
+                          <a:schemeClr val="accent1"/>
+                        </a:lnRef>
+                        <a:fillRef idx="0">
+                          <a:schemeClr val="accent1"/>
+                        </a:fillRef>
+                        <a:effectRef idx="0">
+                          <a:schemeClr val="accent1"/>
+                        </a:effectRef>
+                        <a:fontRef idx="minor">
+                          <a:schemeClr val="dk1"/>
+                        </a:fontRef>
+                      </wps:style>
+                      <wps:txbx>
+                        <w:txbxContent>
+                          <w:p>
+                            <w:pPr>
+                              <w:rPr>
+                                <w:color w:val="808080" w:themeColor="background1" w:themeShade="80"/>
+                                <w:sz w:val="20"/>
+                                <w:szCs w:val="20"/>
+                                <w:lang w:val="en-US"/>
+                              </w:rPr>
+                            </w:pPr>
+                            <w:r>
+                              <w:rPr>
+                                <w:color w:val="808080" w:themeColor="background1" w:themeShade="80"/>
+                                <w:sz w:val="20"/>
+                                <w:szCs w:val="20"/>
+                                <w:lang w:val="en-US"/>
+                              </w:rPr>
+                              <w:t xml:space="preserve">When assigning an employee to a shift </w:t>
+                            </w:r>
+                            <w:r>
+                              <w:rPr>
+                                <w:color w:val="808080" w:themeColor="background1" w:themeShade="80"/>
+                                <w:sz w:val="20"/>
+                                <w:szCs w:val="20"/>
+                                <w:lang w:val="en-US"/>
+                              </w:rPr>
+                              <w:br/>
+                              <w:t xml:space="preserve">the system will interact with the manager </w:t>
+                            </w:r>
+                            <w:proofErr w:type="gramStart"/>
+                            <w:r>
+                              <w:rPr>
+                                <w:color w:val="808080" w:themeColor="background1" w:themeShade="80"/>
+                                <w:sz w:val="20"/>
+                                <w:szCs w:val="20"/>
+                                <w:lang w:val="en-US"/>
+                              </w:rPr>
+                              <w:t>in order to</w:t>
+                            </w:r>
+                            <w:proofErr w:type="gramEnd"/>
+                            <w:r>
+                              <w:rPr>
+                                <w:color w:val="808080" w:themeColor="background1" w:themeShade="80"/>
+                                <w:sz w:val="20"/>
+                                <w:szCs w:val="20"/>
+                                <w:lang w:val="en-US"/>
+                              </w:rPr>
+                              <w:t xml:space="preserve"> produce identifying data for the shift and the employee. </w:t>
+                            </w:r>
+                            <w:r>
+                              <w:rPr>
+                                <w:color w:val="808080" w:themeColor="background1" w:themeShade="80"/>
+                                <w:sz w:val="20"/>
+                                <w:szCs w:val="20"/>
+                                <w:lang w:val="en-US"/>
+                              </w:rPr>
+                              <w:br/>
+                              <w:t>The system will assign and save the assignment in the system if conditions are met.</w:t>
+                            </w:r>
+                          </w:p>
+                        </w:txbxContent>
+                      </wps:txbx>
+                      <wps:bodyPr rot="0" spcFirstLastPara="0" vertOverflow="overflow" horzOverflow="overflow" vert="horz" wrap="square" lIns="0" tIns="137160" rIns="228600" bIns="137160" numCol="1" spcCol="0" rtlCol="0" fromWordArt="0" anchor="t" anchorCtr="0" forceAA="0" compatLnSpc="1">
+                        <a:prstTxWarp prst="textNoShape">
+                          <a:avLst/>
+                        </a:prstTxWarp>
+                        <a:noAutofit/>
+                      </wps:bodyPr>
+                    </wps:wsp>
+                  </a:graphicData>
+                </a:graphic>
+                <wp14:sizeRelH relativeFrom="margin">
+                  <wp14:pctWidth>0</wp14:pctWidth>
+                </wp14:sizeRelH>
+                <wp14:sizeRelV relativeFrom="margin">
+                  <wp14:pctHeight>98500</wp14:pctHeight>
+                </wp14:sizeRelV>
+              </wp:anchor>
+            </w:drawing>
+          </mc:Choice>
+          <mc:Fallback>
+            <w:pict>
+              <v:shapetype w14:anchorId="13C578F4" id="_x0000_t202" coordsize="21600,21600" o:spt="202" path="m,l,21600r21600,l21600,xe">
+                <v:stroke joinstyle="miter"/>
+                <v:path gradientshapeok="t" o:connecttype="rect"/>
+              </v:shapetype>
+              <v:shape id="תיבת טקסט 141" o:spid="_x0000_s1026" type="#_x0000_t202" style="position:absolute;margin-left:-21.05pt;margin-top:5.1pt;width:116.35pt;height:9in;flip:x;z-index:251659264;visibility:visible;mso-wrap-style:square;mso-width-percent:0;mso-height-percent:985;mso-wrap-distance-left:18pt;mso-wrap-distance-top:0;mso-wrap-distance-right:18pt;mso-wrap-distance-bottom:0;mso-position-horizontal:absolute;mso-position-horizontal-relative:margin;mso-position-vertical:absolute;mso-position-vertical-relative:margin;mso-width-percent:0;mso-height-percent:985;mso-width-relative:margin;mso-height-relative:margin;v-text-anchor:top" o:gfxdata="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" fillcolor="white [3212]" stroked="f" strokeweight=".5pt">
+                <v:shadow on="t" color="#ed7d31 [3205]" origin=".5" offset="1.5pt,0"/>
+                <v:textbox inset="0,10.8pt,18pt,10.8pt">
+                  <w:txbxContent>
+                    <w:p>
+                      <w:pPr>
+                        <w:rPr>
+                          <w:color w:val="808080" w:themeColor="background1" w:themeShade="80"/>
+                          <w:sz w:val="20"/>
+                          <w:szCs w:val="20"/>
+                          <w:lang w:val="en-US"/>
+                        </w:rPr>
+                      </w:pPr>
+                      <w:r>
+                        <w:rPr>
+                          <w:color w:val="808080" w:themeColor="background1" w:themeShade="80"/>
+                          <w:sz w:val="20"/>
+                          <w:szCs w:val="20"/>
+                          <w:lang w:val="en-US"/>
+                        </w:rPr>
+                        <w:t xml:space="preserve">When assigning an employee to a shift </w:t>
+                      </w:r>
+                      <w:r>
+                        <w:rPr>
+                          <w:color w:val="808080" w:themeColor="background1" w:themeShade="80"/>
+                          <w:sz w:val="20"/>
+                          <w:szCs w:val="20"/>
+                          <w:lang w:val="en-US"/>
+                        </w:rPr>
+                        <w:br/>
+                        <w:t xml:space="preserve">the system will interact with the manager </w:t>
+                      </w:r>
+                      <w:proofErr w:type="gramStart"/>
+                      <w:r>
+                        <w:rPr>
+                          <w:color w:val="808080" w:themeColor="background1" w:themeShade="80"/>
+                          <w:sz w:val="20"/>
+                          <w:szCs w:val="20"/>
+                          <w:lang w:val="en-US"/>
+                        </w:rPr>
+                        <w:t>in order to</w:t>
+                      </w:r>
+                      <w:proofErr w:type="gramEnd"/>
+                      <w:r>
+                        <w:rPr>
+                          <w:color w:val="808080" w:themeColor="background1" w:themeShade="80"/>
+                          <w:sz w:val="20"/>
+                          <w:szCs w:val="20"/>
+                          <w:lang w:val="en-US"/>
+                        </w:rPr>
+                        <w:t xml:space="preserve"> produce identifying data for the shift and the employee. </w:t>
+                      </w:r>
+                      <w:r>
+                        <w:rPr>
+                          <w:color w:val="808080" w:themeColor="background1" w:themeShade="80"/>
+                          <w:sz w:val="20"/>
+                          <w:szCs w:val="20"/>
+                          <w:lang w:val="en-US"/>
+                        </w:rPr>
+                        <w:br/>
+                        <w:t>The system will assign and save the assignment in the system if conditions are met.</w:t>
+                      </w:r>
+                    </w:p>
+                  </w:txbxContent>
+                </v:textbox>
+                <w10:wrap type="square" anchorx="margin" anchory="margin"/>
+              </v:shape>
+            </w:pict>
+          </mc:Fallback>
+        </mc:AlternateContent>
+      </w:r>
+      <w:r>
+        <w:rPr>
+          <w:rFonts w:hint="cs"/>
+          <w:noProof/>
+        </w:rPr>
+        <w:drawing>
+          <wp:inline distT="0" distB="0" distL="0" distR="0" wp14:anchorId="3164B09B" wp14:editId="5C0270C6">
+            <wp:extent cx="4245610" cy="8846820"/>
+            <wp:effectExtent l="0" t="0" r="2540" b="0"/>
+            <wp:docPr id="1" name="תמונה 1"/>
+            <wp:cNvGraphicFramePr>
+              <a:graphicFrameLocks xmlns:a="http://schemas.openxmlformats.org/drawingml/2006/main" noChangeAspect="1"/>
+            </wp:cNvGraphicFramePr>
+            <a:graphic xmlns:a="http://schemas.openxmlformats.org/drawingml/2006/main">
+              <a:graphicData uri="http://schemas.openxmlformats.org/drawingml/2006/picture">
+                <pic:pic xmlns:pic="http://schemas.openxmlformats.org/drawingml/2006/picture">
+                  <pic:nvPicPr>
+                    <pic:cNvPr id="0" name="Picture 1"/>
+                    <pic:cNvPicPr>
+                      <a:picLocks noChangeAspect="1" noChangeArrowheads="1"/>
+                    </pic:cNvPicPr>
+                  </pic:nvPicPr>
+                  <pic:blipFill>
+                    <a:blip r:embed="rId5">
+                      <a:extLst>
+                        <a:ext uri="{28A0092B-C50C-407E-A947-70E740481C1C}">
+                          <a14:useLocalDpi xmlns:a14="http://schemas.microsoft.com/office/drawing/2010/main" val="0"/>
+                        </a:ext>
+                      </a:extLst>
+                    </a:blip>
+                    <a:srcRect/>
+                    <a:stretch>
+                      <a:fillRect/>
+                    </a:stretch>
+                  </pic:blipFill>
+                  <pic:spPr bwMode="auto">
+                    <a:xfrm>
+                      <a:off x="0" y="0"/>
+                      <a:ext cx="4245610" cy="8846820"/>
+                    </a:xfrm>
+                    <a:prstGeom prst="rect">
+                      <a:avLst/>
+                    </a:prstGeom>
+                    <a:noFill/>
+                    <a:ln>
+                      <a:noFill/>
+                    </a:ln>
+                  </pic:spPr>
+                </pic:pic>
+              </a:graphicData>
+            </a:graphic>
+          </wp:inline>
+        </w:drawing>
+      </w:r>
+    </w:p>
     <w:sectPr>
       <w:pgSz w:w="11906" w:h="16838"/>
       <w:pgMar w:top="1440" w:right="1440" w:bottom="1440" w:left="1440" w:header="708" w:footer="708" w:gutter="0"/>
@@ -1113,6 +1432,27 @@
     <w:name w:val="Normal"/>
     <w:qFormat/>
   </w:style>
+  <w:style w:type="paragraph" w:styleId="1">
+    <w:name w:val="heading 1"/>
+    <w:basedOn w:val="a"/>
+    <w:next w:val="a"/>
+    <w:link w:val="10"/>
+    <w:uiPriority w:val="9"/>
+    <w:qFormat/>
+    <w:rsid w:val="00AB5DA5"/>
+    <w:pPr>
+      <w:keepNext/>
+      <w:keepLines/>
+      <w:spacing w:before="240" w:after="0"/>
+      <w:outlineLvl w:val="0"/>
+    </w:pPr>
+    <w:rPr>
+      <w:rFonts w:asciiTheme="majorHAnsi" w:eastAsiaTheme="majorEastAsia" w:hAnsiTheme="majorHAnsi" w:cstheme="majorBidi"/>
+      <w:color w:val="2F5496" w:themeColor="accent1" w:themeShade="BF"/>
+      <w:sz w:val="32"/>
+      <w:szCs w:val="32"/>
+    </w:rPr>
+  </w:style>
   <w:style w:type="character" w:default="1" w:styleId="a0">
     <w:name w:val="Default Paragraph Font"/>
     <w:uiPriority w:val="1"/>
@@ -1169,6 +1509,37 @@
       <w:ind w:left="720"/>
       <w:contextualSpacing/>
     </w:pPr>
+  </w:style>
+  <w:style w:type="character" w:customStyle="1" w:styleId="10">
+    <w:name w:val="כותרת 1 תו"/>
+    <w:basedOn w:val="a0"/>
+    <w:link w:val="1"/>
+    <w:uiPriority w:val="9"/>
+    <w:rsid w:val="00AB5DA5"/>
+    <w:rPr>
+      <w:rFonts w:asciiTheme="majorHAnsi" w:eastAsiaTheme="majorEastAsia" w:hAnsiTheme="majorHAnsi" w:cstheme="majorBidi"/>
+      <w:color w:val="2F5496" w:themeColor="accent1" w:themeShade="BF"/>
+      <w:sz w:val="32"/>
+      <w:szCs w:val="32"/>
+    </w:rPr>
+  </w:style>
+  <w:style w:type="paragraph" w:styleId="a5">
+    <w:name w:val="TOC Heading"/>
+    <w:basedOn w:val="1"/>
+    <w:next w:val="a"/>
+    <w:uiPriority w:val="39"/>
+    <w:unhideWhenUsed/>
+    <w:qFormat/>
+    <w:rsid w:val="00AB5DA5"/>
+    <w:pPr>
+      <w:bidi/>
+      <w:outlineLvl w:val="9"/>
+    </w:pPr>
+    <w:rPr>
+      <w:rtl/>
+      <w:cs/>
+      <w:lang w:val="en-IL" w:eastAsia="en-IL"/>
+    </w:rPr>
   </w:style>
 </w:styles>
 </file>

</xml_diff>

<commit_message>
updated Seq Diag for UC h
</commit_message>
<xml_diff>
--- a/docs/Use_Cases.docx
+++ b/docs/Use_Cases.docx
@@ -697,13 +697,43 @@
               <w:br/>
             </w:r>
             <w:r>
-              <w:t>There is a truck and a carrier with a suitable license for this truck</w:t>
-            </w:r>
-            <w:r>
-              <w:rPr>
-                <w:rtl/>
-              </w:rPr>
-              <w:t>.</w:t>
+              <w:rPr>
+                <w:lang w:val="en-US"/>
+              </w:rPr>
+              <w:t>An available</w:t>
+            </w:r>
+            <w:r>
+              <w:t xml:space="preserve"> truck </w:t>
+            </w:r>
+            <w:r>
+              <w:rPr>
+                <w:lang w:val="en-US"/>
+              </w:rPr>
+              <w:t>exists for the time of the transportation.</w:t>
+            </w:r>
+            <w:r>
+              <w:rPr>
+                <w:lang w:val="en-US"/>
+              </w:rPr>
+              <w:br/>
+              <w:t>A</w:t>
+            </w:r>
+            <w:r>
+              <w:t xml:space="preserve"> carrier with a suitable license for this </w:t>
+            </w:r>
+            <w:proofErr w:type="spellStart"/>
+            <w:r>
+              <w:t>truc</w:t>
+            </w:r>
+            <w:proofErr w:type="spellEnd"/>
+            <w:r>
+              <w:rPr>
+                <w:lang w:val="en-US"/>
+              </w:rPr>
+              <w:t>k and with a constraint for the shift time.</w:t>
+            </w:r>
+            <w:r>
+              <w:t xml:space="preserve"> </w:t>
             </w:r>
             <w:r>
               <w:br/>
@@ -798,7 +828,16 @@
               </w:rPr>
             </w:pPr>
             <w:r>
-              <w:t>Transport Manger create new transport.</w:t>
+              <w:t>Transport Man</w:t>
+            </w:r>
+            <w:r>
+              <w:rPr>
+                <w:lang w:val="en-US"/>
+              </w:rPr>
+              <w:t>a</w:t>
+            </w:r>
+            <w:r>
+              <w:t>ger create new transport.</w:t>
             </w:r>
           </w:p>
           <w:p>
@@ -815,7 +854,25 @@
               </w:rPr>
             </w:pPr>
             <w:r>
-              <w:t>Transport manager adds transport order to the transport.</w:t>
+              <w:t>Transport manager adds transport</w:t>
+            </w:r>
+            <w:r>
+              <w:rPr>
+                <w:lang w:val="en-US"/>
+              </w:rPr>
+              <w:t>-</w:t>
+            </w:r>
+            <w:r>
+              <w:t>order</w:t>
+            </w:r>
+            <w:r>
+              <w:rPr>
+                <w:lang w:val="en-US"/>
+              </w:rPr>
+              <w:t>s</w:t>
+            </w:r>
+            <w:r>
+              <w:t xml:space="preserve"> to the transport.</w:t>
             </w:r>
           </w:p>
           <w:p>
@@ -849,7 +906,25 @@
               </w:rPr>
             </w:pPr>
             <w:r>
-              <w:t>Transport manager chooses driver that suitable to this transport.</w:t>
+              <w:t xml:space="preserve">Transport manager chooses </w:t>
+            </w:r>
+            <w:r>
+              <w:rPr>
+                <w:lang w:val="en-US"/>
+              </w:rPr>
+              <w:t>carrier</w:t>
+            </w:r>
+            <w:r>
+              <w:t xml:space="preserve"> suitable </w:t>
+            </w:r>
+            <w:r>
+              <w:rPr>
+                <w:lang w:val="en-US"/>
+              </w:rPr>
+              <w:t xml:space="preserve">for </w:t>
+            </w:r>
+            <w:r>
+              <w:t>this transport.</w:t>
             </w:r>
           </w:p>
           <w:p>
@@ -866,7 +941,34 @@
               </w:rPr>
             </w:pPr>
             <w:r>
-              <w:t>The carrier updates the truck weight in each source.</w:t>
+              <w:t xml:space="preserve">The carrier updates </w:t>
+            </w:r>
+            <w:r>
+              <w:rPr>
+                <w:lang w:val="en-US"/>
+              </w:rPr>
+              <w:t xml:space="preserve">the destination-document for </w:t>
+            </w:r>
+            <w:r>
+              <w:t>each destination</w:t>
+            </w:r>
+            <w:r>
+              <w:rPr>
+                <w:lang w:val="en-US"/>
+              </w:rPr>
+              <w:t xml:space="preserve"> visited</w:t>
+            </w:r>
+            <w:r>
+              <w:t xml:space="preserve">, </w:t>
+            </w:r>
+            <w:r>
+              <w:rPr>
+                <w:lang w:val="en-US"/>
+              </w:rPr>
+              <w:t xml:space="preserve">the change is saved </w:t>
+            </w:r>
+            <w:r>
+              <w:t>in the archive.</w:t>
             </w:r>
           </w:p>
           <w:p>
@@ -876,29 +978,56 @@
                 <w:ilvl w:val="0"/>
                 <w:numId w:val="2"/>
               </w:numPr>
-              <w:spacing w:line="256" w:lineRule="auto"/>
-              <w:rPr>
-                <w:b/>
-                <w:bCs/>
+              <w:rPr>
+                <w:lang w:val="en-US"/>
               </w:rPr>
             </w:pPr>
             <w:r>
-              <w:t>The carrier updates about his visit in each destination, and the destination document will save in the archive.</w:t>
-            </w:r>
-          </w:p>
-          <w:p>
-            <w:pPr>
-              <w:pStyle w:val="a4"/>
-              <w:numPr>
-                <w:ilvl w:val="0"/>
-                <w:numId w:val="2"/>
-              </w:numPr>
-              <w:rPr>
-                <w:lang w:val="en-US"/>
-              </w:rPr>
-            </w:pPr>
-            <w:r>
-              <w:t>When the carrier finishes his ride the transport will finish, and transport document will save in the archive.</w:t>
+              <w:t xml:space="preserve">When the carrier finishes his </w:t>
+            </w:r>
+            <w:proofErr w:type="gramStart"/>
+            <w:r>
+              <w:t>ride</w:t>
+            </w:r>
+            <w:proofErr w:type="gramEnd"/>
+            <w:r>
+              <w:t xml:space="preserve"> the transport </w:t>
+            </w:r>
+            <w:r>
+              <w:rPr>
+                <w:lang w:val="en-US"/>
+              </w:rPr>
+              <w:t xml:space="preserve">is marked as </w:t>
+            </w:r>
+            <w:r>
+              <w:t>finish</w:t>
+            </w:r>
+            <w:r>
+              <w:rPr>
+                <w:lang w:val="en-US"/>
+              </w:rPr>
+              <w:t>ed in the transport-document</w:t>
+            </w:r>
+            <w:r>
+              <w:t xml:space="preserve">, </w:t>
+            </w:r>
+            <w:r>
+              <w:rPr>
+                <w:lang w:val="en-US"/>
+              </w:rPr>
+              <w:t xml:space="preserve">the change is </w:t>
+            </w:r>
+            <w:r>
+              <w:t>save</w:t>
+            </w:r>
+            <w:r>
+              <w:rPr>
+                <w:lang w:val="en-US"/>
+              </w:rPr>
+              <w:t>d</w:t>
+            </w:r>
+            <w:r>
+              <w:t xml:space="preserve"> in the archive.</w:t>
             </w:r>
           </w:p>
         </w:tc>
@@ -936,21 +1065,65 @@
               </w:rPr>
             </w:pPr>
             <w:r>
-              <w:t>In case that the truck is in overweight the alert will send to the carrier and the redesign of the transport will be performed. The transport will end and start over.</w:t>
+              <w:t xml:space="preserve">In case the truck </w:t>
+            </w:r>
+            <w:r>
+              <w:rPr>
+                <w:lang w:val="en-US"/>
+              </w:rPr>
+              <w:t xml:space="preserve">enters </w:t>
+            </w:r>
+            <w:r>
+              <w:t xml:space="preserve">overweight </w:t>
+            </w:r>
+            <w:proofErr w:type="gramStart"/>
+            <w:r>
+              <w:rPr>
+                <w:lang w:val="en-US"/>
+              </w:rPr>
+              <w:t>state</w:t>
+            </w:r>
+            <w:proofErr w:type="gramEnd"/>
+            <w:r>
+              <w:rPr>
+                <w:lang w:val="en-US"/>
+              </w:rPr>
+              <w:t xml:space="preserve"> an </w:t>
+            </w:r>
+            <w:r>
+              <w:t xml:space="preserve">alert will </w:t>
+            </w:r>
+            <w:r>
+              <w:rPr>
+                <w:lang w:val="en-US"/>
+              </w:rPr>
+              <w:t>be</w:t>
+            </w:r>
+            <w:r>
+              <w:t xml:space="preserve"> </w:t>
+            </w:r>
+            <w:r>
+              <w:rPr>
+                <w:lang w:val="en-US"/>
+              </w:rPr>
+              <w:t xml:space="preserve">sent </w:t>
+            </w:r>
+            <w:r>
+              <w:t xml:space="preserve">to the carrier and </w:t>
+            </w:r>
+            <w:r>
+              <w:rPr>
+                <w:lang w:val="en-US"/>
+              </w:rPr>
+              <w:t xml:space="preserve">a </w:t>
+            </w:r>
+            <w:r>
+              <w:t>redesign of the transport will be performed. The transport will end and start over.</w:t>
             </w:r>
           </w:p>
         </w:tc>
       </w:tr>
     </w:tbl>
-    <w:p>
-      <w:pPr>
-        <w:rPr>
-          <w:rFonts w:hint="cs"/>
-          <w:rtl/>
-          <w:lang w:val="en-US"/>
-        </w:rPr>
-      </w:pPr>
-    </w:p>
     <w:p>
       <w:pPr>
         <w:bidi/>
@@ -1235,22 +1408,230 @@
           <w:lang w:val="en-US"/>
         </w:rPr>
       </w:pPr>
-    </w:p>
-    <w:p>
-      <w:pPr>
-        <w:rPr>
-          <w:lang w:val="en-US"/>
-        </w:rPr>
-      </w:pPr>
       <w:r>
         <w:rPr>
           <w:noProof/>
+          <w:rtl/>
+        </w:rPr>
+        <w:lastRenderedPageBreak/>
+        <mc:AlternateContent>
+          <mc:Choice Requires="wps">
+            <w:drawing>
+              <wp:anchor distT="0" distB="0" distL="228600" distR="228600" simplePos="0" relativeHeight="251676672" behindDoc="0" locked="0" layoutInCell="1" allowOverlap="1" wp14:anchorId="01B02F3D" wp14:editId="62D821B6">
+                <wp:simplePos x="0" y="0"/>
+                <wp:positionH relativeFrom="margin">
+                  <wp:posOffset>-266567</wp:posOffset>
+                </wp:positionH>
+                <wp:positionV relativeFrom="margin">
+                  <wp:posOffset>129540</wp:posOffset>
+                </wp:positionV>
+                <wp:extent cx="1818005" cy="8229600"/>
+                <wp:effectExtent l="0" t="0" r="10795" b="0"/>
+                <wp:wrapSquare wrapText="bothSides"/>
+                <wp:docPr id="9" name="תיבת טקסט 9"/>
+                <wp:cNvGraphicFramePr/>
+                <a:graphic xmlns:a="http://schemas.openxmlformats.org/drawingml/2006/main">
+                  <a:graphicData uri="http://schemas.microsoft.com/office/word/2010/wordprocessingShape">
+                    <wps:wsp>
+                      <wps:cNvSpPr txBox="1"/>
+                      <wps:spPr>
+                        <a:xfrm flipH="1">
+                          <a:off x="0" y="0"/>
+                          <a:ext cx="1818005" cy="8229600"/>
+                        </a:xfrm>
+                        <a:prstGeom prst="rect">
+                          <a:avLst/>
+                        </a:prstGeom>
+                        <a:solidFill>
+                          <a:schemeClr val="bg1"/>
+                        </a:solidFill>
+                        <a:ln w="6350">
+                          <a:noFill/>
+                        </a:ln>
+                        <a:effectLst>
+                          <a:outerShdw dist="19050" algn="r" rotWithShape="0">
+                            <a:schemeClr val="accent2"/>
+                          </a:outerShdw>
+                        </a:effectLst>
+                      </wps:spPr>
+                      <wps:style>
+                        <a:lnRef idx="0">
+                          <a:schemeClr val="accent1"/>
+                        </a:lnRef>
+                        <a:fillRef idx="0">
+                          <a:schemeClr val="accent1"/>
+                        </a:fillRef>
+                        <a:effectRef idx="0">
+                          <a:schemeClr val="accent1"/>
+                        </a:effectRef>
+                        <a:fontRef idx="minor">
+                          <a:schemeClr val="dk1"/>
+                        </a:fontRef>
+                      </wps:style>
+                      <wps:txbx>
+                        <w:txbxContent>
+                          <w:p>
+                            <w:pPr>
+                              <w:rPr>
+                                <w:color w:val="808080" w:themeColor="background1" w:themeShade="80"/>
+                                <w:sz w:val="20"/>
+                                <w:szCs w:val="20"/>
+                                <w:lang w:val="en-US"/>
+                              </w:rPr>
+                            </w:pPr>
+                            <w:r>
+                              <w:rPr>
+                                <w:color w:val="808080" w:themeColor="background1" w:themeShade="80"/>
+                                <w:sz w:val="20"/>
+                                <w:szCs w:val="20"/>
+                                <w:lang w:val="en-US"/>
+                              </w:rPr>
+                              <w:t xml:space="preserve">When assigning an employee to a shift </w:t>
+                            </w:r>
+                            <w:r>
+                              <w:rPr>
+                                <w:color w:val="808080" w:themeColor="background1" w:themeShade="80"/>
+                                <w:sz w:val="20"/>
+                                <w:szCs w:val="20"/>
+                                <w:lang w:val="en-US"/>
+                              </w:rPr>
+                              <w:br/>
+                              <w:t xml:space="preserve">the system will interact with the manager </w:t>
+                            </w:r>
+                            <w:proofErr w:type="gramStart"/>
+                            <w:r>
+                              <w:rPr>
+                                <w:color w:val="808080" w:themeColor="background1" w:themeShade="80"/>
+                                <w:sz w:val="20"/>
+                                <w:szCs w:val="20"/>
+                                <w:lang w:val="en-US"/>
+                              </w:rPr>
+                              <w:t>in order to</w:t>
+                            </w:r>
+                            <w:proofErr w:type="gramEnd"/>
+                            <w:r>
+                              <w:rPr>
+                                <w:color w:val="808080" w:themeColor="background1" w:themeShade="80"/>
+                                <w:sz w:val="20"/>
+                                <w:szCs w:val="20"/>
+                                <w:lang w:val="en-US"/>
+                              </w:rPr>
+                              <w:t xml:space="preserve"> produce identifying data for the shift and the employee. </w:t>
+                            </w:r>
+                            <w:r>
+                              <w:rPr>
+                                <w:color w:val="808080" w:themeColor="background1" w:themeShade="80"/>
+                                <w:sz w:val="20"/>
+                                <w:szCs w:val="20"/>
+                                <w:lang w:val="en-US"/>
+                              </w:rPr>
+                              <w:br/>
+                              <w:t>The system will assign and save the assignment in the system if conditions are met.</w:t>
+                            </w:r>
+                          </w:p>
+                        </w:txbxContent>
+                      </wps:txbx>
+                      <wps:bodyPr rot="0" spcFirstLastPara="0" vertOverflow="overflow" horzOverflow="overflow" vert="horz" wrap="square" lIns="0" tIns="137160" rIns="228600" bIns="137160" numCol="1" spcCol="0" rtlCol="0" fromWordArt="0" anchor="t" anchorCtr="0" forceAA="0" compatLnSpc="1">
+                        <a:prstTxWarp prst="textNoShape">
+                          <a:avLst/>
+                        </a:prstTxWarp>
+                        <a:noAutofit/>
+                      </wps:bodyPr>
+                    </wps:wsp>
+                  </a:graphicData>
+                </a:graphic>
+                <wp14:sizeRelH relativeFrom="margin">
+                  <wp14:pctWidth>0</wp14:pctWidth>
+                </wp14:sizeRelH>
+                <wp14:sizeRelV relativeFrom="margin">
+                  <wp14:pctHeight>98500</wp14:pctHeight>
+                </wp14:sizeRelV>
+              </wp:anchor>
+            </w:drawing>
+          </mc:Choice>
+          <mc:Fallback>
+            <w:pict>
+              <v:shape w14:anchorId="01B02F3D" id="תיבת טקסט 9" o:spid="_x0000_s1027" type="#_x0000_t202" style="position:absolute;margin-left:-21pt;margin-top:10.2pt;width:143.15pt;height:9in;flip:x;z-index:251676672;visibility:visible;mso-wrap-style:square;mso-width-percent:0;mso-height-percent:985;mso-wrap-distance-left:18pt;mso-wrap-distance-top:0;mso-wrap-distance-right:18pt;mso-wrap-distance-bottom:0;mso-position-horizontal:absolute;mso-position-horizontal-relative:margin;mso-position-vertical:absolute;mso-position-vertical-relative:margin;mso-width-percent:0;mso-height-percent:985;mso-width-relative:margin;mso-height-relative:margin;v-text-anchor:top" o:gfxdata="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" fillcolor="white [3212]" stroked="f" strokeweight=".5pt">
+                <v:shadow on="t" color="#ed7d31 [3205]" origin=".5" offset="1.5pt,0"/>
+                <v:textbox inset="0,10.8pt,18pt,10.8pt">
+                  <w:txbxContent>
+                    <w:p>
+                      <w:pPr>
+                        <w:rPr>
+                          <w:color w:val="808080" w:themeColor="background1" w:themeShade="80"/>
+                          <w:sz w:val="20"/>
+                          <w:szCs w:val="20"/>
+                          <w:lang w:val="en-US"/>
+                        </w:rPr>
+                      </w:pPr>
+                      <w:r>
+                        <w:rPr>
+                          <w:color w:val="808080" w:themeColor="background1" w:themeShade="80"/>
+                          <w:sz w:val="20"/>
+                          <w:szCs w:val="20"/>
+                          <w:lang w:val="en-US"/>
+                        </w:rPr>
+                        <w:t xml:space="preserve">When assigning an employee to a shift </w:t>
+                      </w:r>
+                      <w:r>
+                        <w:rPr>
+                          <w:color w:val="808080" w:themeColor="background1" w:themeShade="80"/>
+                          <w:sz w:val="20"/>
+                          <w:szCs w:val="20"/>
+                          <w:lang w:val="en-US"/>
+                        </w:rPr>
+                        <w:br/>
+                        <w:t xml:space="preserve">the system will interact with the manager </w:t>
+                      </w:r>
+                      <w:proofErr w:type="gramStart"/>
+                      <w:r>
+                        <w:rPr>
+                          <w:color w:val="808080" w:themeColor="background1" w:themeShade="80"/>
+                          <w:sz w:val="20"/>
+                          <w:szCs w:val="20"/>
+                          <w:lang w:val="en-US"/>
+                        </w:rPr>
+                        <w:t>in order to</w:t>
+                      </w:r>
+                      <w:proofErr w:type="gramEnd"/>
+                      <w:r>
+                        <w:rPr>
+                          <w:color w:val="808080" w:themeColor="background1" w:themeShade="80"/>
+                          <w:sz w:val="20"/>
+                          <w:szCs w:val="20"/>
+                          <w:lang w:val="en-US"/>
+                        </w:rPr>
+                        <w:t xml:space="preserve"> produce identifying data for the shift and the employee. </w:t>
+                      </w:r>
+                      <w:r>
+                        <w:rPr>
+                          <w:color w:val="808080" w:themeColor="background1" w:themeShade="80"/>
+                          <w:sz w:val="20"/>
+                          <w:szCs w:val="20"/>
+                          <w:lang w:val="en-US"/>
+                        </w:rPr>
+                        <w:br/>
+                        <w:t>The system will assign and save the assignment in the system if conditions are met.</w:t>
+                      </w:r>
+                    </w:p>
+                  </w:txbxContent>
+                </v:textbox>
+                <w10:wrap type="square" anchorx="margin" anchory="margin"/>
+              </v:shape>
+            </w:pict>
+          </mc:Fallback>
+        </mc:AlternateContent>
+      </w:r>
+      <w:r>
+        <w:rPr>
+          <w:noProof/>
+          <w:lang w:val="en-US"/>
         </w:rPr>
         <w:drawing>
-          <wp:inline distT="0" distB="0" distL="0" distR="0" wp14:anchorId="65F3F147" wp14:editId="5A7C248E">
-            <wp:extent cx="5311140" cy="3375660"/>
-            <wp:effectExtent l="0" t="0" r="3810" b="0"/>
-            <wp:docPr id="3" name="תמונה 3" descr="תמונה שמכילה שולחן&#10;&#10;התיאור נוצר באופן אוטומטי"/>
+          <wp:inline distT="0" distB="0" distL="0" distR="0" wp14:anchorId="04FAD239" wp14:editId="684012CB">
+            <wp:extent cx="3916680" cy="8857615"/>
+            <wp:effectExtent l="0" t="0" r="7620" b="635"/>
+            <wp:docPr id="6" name="תמונה 6"/>
             <wp:cNvGraphicFramePr>
               <a:graphicFrameLocks xmlns:a="http://schemas.openxmlformats.org/drawingml/2006/main" noChangeAspect="1"/>
             </wp:cNvGraphicFramePr>
@@ -1258,12 +1639,12 @@
               <a:graphicData uri="http://schemas.openxmlformats.org/drawingml/2006/picture">
                 <pic:pic xmlns:pic="http://schemas.openxmlformats.org/drawingml/2006/picture">
                   <pic:nvPicPr>
-                    <pic:cNvPr id="1" name="תמונה 1" descr="תמונה שמכילה שולחן&#10;&#10;התיאור נוצר באופן אוטומטי"/>
+                    <pic:cNvPr id="0" name="Picture 1"/>
                     <pic:cNvPicPr>
-                      <a:picLocks noChangeAspect="1"/>
+                      <a:picLocks noChangeAspect="1" noChangeArrowheads="1"/>
                     </pic:cNvPicPr>
                   </pic:nvPicPr>
-                  <pic:blipFill rotWithShape="1">
+                  <pic:blipFill>
                     <a:blip r:embed="rId6">
                       <a:extLst>
                         <a:ext uri="{28A0092B-C50C-407E-A947-70E740481C1C}">
@@ -1271,25 +1652,23 @@
                         </a:ext>
                       </a:extLst>
                     </a:blip>
-                    <a:srcRect l="26439" t="27483" r="42644" b="25257"/>
-                    <a:stretch/>
+                    <a:srcRect/>
+                    <a:stretch>
+                      <a:fillRect/>
+                    </a:stretch>
                   </pic:blipFill>
                   <pic:spPr bwMode="auto">
                     <a:xfrm>
                       <a:off x="0" y="0"/>
-                      <a:ext cx="5311140" cy="3375660"/>
+                      <a:ext cx="3916680" cy="8857615"/>
                     </a:xfrm>
                     <a:prstGeom prst="rect">
                       <a:avLst/>
                     </a:prstGeom>
+                    <a:noFill/>
                     <a:ln>
                       <a:noFill/>
                     </a:ln>
-                    <a:extLst>
-                      <a:ext uri="{53640926-AAD7-44D8-BBD7-CCE9431645EC}">
-                        <a14:shadowObscured xmlns:a14="http://schemas.microsoft.com/office/drawing/2010/main"/>
-                      </a:ext>
-                    </a:extLst>
                   </pic:spPr>
                 </pic:pic>
               </a:graphicData>
@@ -1301,308 +1680,111 @@
     <w:p>
       <w:pPr>
         <w:rPr>
-          <w:lang w:val="en-US"/>
-        </w:rPr>
-      </w:pPr>
+          <w:rtl/>
+          <w:lang w:val="en-US"/>
+        </w:rPr>
+      </w:pPr>
+      <w:r>
+        <w:rPr>
+          <w:lang w:val="en-US"/>
+        </w:rPr>
+        <w:lastRenderedPageBreak/>
+        <w:t>O</w:t>
+      </w:r>
+      <w:r>
+        <w:rPr>
+          <w:lang w:val="en-US"/>
+        </w:rPr>
+        <w:t xml:space="preserve">pening the Employee-Management-Menu is a key process in most employee-management </w:t>
+      </w:r>
+      <w:r>
+        <w:rPr>
+          <w:lang w:val="en-US"/>
+        </w:rPr>
+        <w:br/>
+        <w:t xml:space="preserve">use-cases. Which is why it’s included here in </w:t>
+      </w:r>
+      <w:proofErr w:type="gramStart"/>
+      <w:r>
+        <w:rPr>
+          <w:lang w:val="en-US"/>
+        </w:rPr>
+        <w:t>great detail</w:t>
+      </w:r>
+      <w:proofErr w:type="gramEnd"/>
+      <w:r>
+        <w:rPr>
+          <w:lang w:val="en-US"/>
+        </w:rPr>
+        <w:t>.</w:t>
+      </w:r>
+      <w:r>
+        <w:rPr>
+          <w:lang w:val="en-US"/>
+        </w:rPr>
+        <w:br/>
+        <w:t xml:space="preserve">Each Actor </w:t>
+      </w:r>
+      <w:proofErr w:type="spellStart"/>
+      <w:r>
+        <w:rPr>
+          <w:lang w:val="en-US"/>
+        </w:rPr>
+        <w:t>whishing</w:t>
+      </w:r>
+      <w:proofErr w:type="spellEnd"/>
+      <w:r>
+        <w:rPr>
+          <w:lang w:val="en-US"/>
+        </w:rPr>
+        <w:t xml:space="preserve"> to open an Employee-Management-Menu, be it the HR manager or the employee itself, would only need to input the ID of the wanted employee. </w:t>
+      </w:r>
+      <w:r>
+        <w:rPr>
+          <w:lang w:val="en-US"/>
+        </w:rPr>
+        <w:br/>
+        <w:t xml:space="preserve">The system will open the menu if the ID exists in the </w:t>
+      </w:r>
+      <w:proofErr w:type="gramStart"/>
+      <w:r>
+        <w:rPr>
+          <w:lang w:val="en-US"/>
+        </w:rPr>
+        <w:t>system, or</w:t>
+      </w:r>
+      <w:proofErr w:type="gramEnd"/>
+      <w:r>
+        <w:rPr>
+          <w:lang w:val="en-US"/>
+        </w:rPr>
+        <w:t xml:space="preserve"> print an error message if it does not.</w:t>
+      </w:r>
+      <w:r>
+        <w:rPr>
+          <w:lang w:val="en-US"/>
+        </w:rPr>
+        <w:br/>
+        <w:t xml:space="preserve">Since the system uses lazy-load way of work a Get request is sent to the DAO. </w:t>
+      </w:r>
     </w:p>
     <w:p>
       <w:pPr>
-        <w:rPr>
-          <w:lang w:val="en-US"/>
-        </w:rPr>
+        <w:bidi/>
+        <w:jc w:val="right"/>
       </w:pPr>
     </w:p>
     <w:p>
       <w:pPr>
         <w:rPr>
-          <w:lang w:val="en-US"/>
-        </w:rPr>
-      </w:pPr>
-    </w:p>
-    <w:p>
-      <w:pPr>
-        <w:rPr>
-          <w:lang w:val="en-US"/>
-        </w:rPr>
-      </w:pPr>
-    </w:p>
-    <w:p>
-      <w:pPr>
-        <w:rPr>
-          <w:lang w:val="en-US"/>
-        </w:rPr>
-      </w:pPr>
-    </w:p>
-    <w:p>
-      <w:pPr>
-        <w:rPr>
-          <w:lang w:val="en-US"/>
-        </w:rPr>
-      </w:pPr>
-    </w:p>
-    <w:p>
-      <w:pPr>
-        <w:rPr>
-          <w:lang w:val="en-US"/>
-        </w:rPr>
-      </w:pPr>
-    </w:p>
-    <w:p>
-      <w:pPr>
-        <w:rPr>
-          <w:lang w:val="en-US"/>
-        </w:rPr>
-      </w:pPr>
-    </w:p>
-    <w:p>
-      <w:pPr>
-        <w:rPr>
-          <w:lang w:val="en-US"/>
-        </w:rPr>
-      </w:pPr>
-    </w:p>
-    <w:p>
-      <w:pPr>
-        <w:rPr>
-          <w:lang w:val="en-US"/>
-        </w:rPr>
-      </w:pPr>
-    </w:p>
-    <w:p>
-      <w:pPr>
-        <w:rPr>
-          <w:lang w:val="en-US"/>
-        </w:rPr>
-      </w:pPr>
-    </w:p>
-    <w:p>
-      <w:pPr>
-        <w:rPr>
-          <w:lang w:val="en-US"/>
-        </w:rPr>
-      </w:pPr>
-    </w:p>
-    <w:p>
-      <w:pPr>
-        <w:rPr>
-          <w:lang w:val="en-US"/>
-        </w:rPr>
-      </w:pPr>
-    </w:p>
-    <w:p>
-      <w:pPr>
-        <w:rPr>
-          <w:lang w:val="en-US"/>
-        </w:rPr>
-      </w:pPr>
-    </w:p>
-    <w:p>
-      <w:pPr>
-        <w:rPr>
-          <w:lang w:val="en-US"/>
-        </w:rPr>
-      </w:pPr>
-    </w:p>
-    <w:p>
-      <w:pPr>
-        <w:rPr>
-          <w:lang w:val="en-US"/>
-        </w:rPr>
-      </w:pPr>
-    </w:p>
-    <w:p>
-      <w:pPr>
-        <w:rPr>
-          <w:lang w:val="en-US"/>
-        </w:rPr>
-      </w:pPr>
-    </w:p>
-    <w:p>
-      <w:pPr>
-        <w:rPr>
-          <w:lang w:val="en-US"/>
-        </w:rPr>
-      </w:pPr>
-    </w:p>
-    <w:p>
-      <w:pPr>
-        <w:rPr>
-          <w:lang w:val="en-US"/>
-        </w:rPr>
-      </w:pPr>
-    </w:p>
-    <w:p>
-      <w:pPr>
-        <w:rPr>
-          <w:lang w:val="en-US"/>
-        </w:rPr>
-      </w:pPr>
-    </w:p>
-    <w:p>
-      <w:pPr>
-        <w:rPr>
-          <w:lang w:val="en-US"/>
-        </w:rPr>
-      </w:pPr>
-    </w:p>
-    <w:p>
-      <w:pPr>
-        <w:rPr>
-          <w:lang w:val="en-US"/>
-        </w:rPr>
-      </w:pPr>
-    </w:p>
-    <w:p>
-      <w:pPr>
-        <w:rPr>
-          <w:lang w:val="en-US"/>
-        </w:rPr>
-      </w:pPr>
-    </w:p>
-    <w:p>
-      <w:pPr>
-        <w:rPr>
-          <w:lang w:val="en-US"/>
-        </w:rPr>
-      </w:pPr>
-    </w:p>
-    <w:p>
-      <w:pPr>
-        <w:rPr>
-          <w:lang w:val="en-US"/>
-        </w:rPr>
-      </w:pPr>
-    </w:p>
-    <w:p>
-      <w:pPr>
-        <w:rPr>
-          <w:lang w:val="en-US"/>
-        </w:rPr>
-      </w:pPr>
-    </w:p>
-    <w:p>
-      <w:pPr>
-        <w:rPr>
-          <w:lang w:val="en-US"/>
-        </w:rPr>
-      </w:pPr>
-    </w:p>
-    <w:p>
-      <w:pPr>
-        <w:rPr>
-          <w:lang w:val="en-US"/>
-        </w:rPr>
-      </w:pPr>
-    </w:p>
-    <w:p>
-      <w:pPr>
-        <w:rPr>
-          <w:lang w:val="en-US"/>
-        </w:rPr>
-      </w:pPr>
-    </w:p>
-    <w:p>
-      <w:pPr>
-        <w:rPr>
           <w:rtl/>
           <w:lang w:val="en-US"/>
         </w:rPr>
       </w:pPr>
       <w:r>
         <w:rPr>
-          <w:lang w:val="en-US"/>
-        </w:rPr>
-        <w:t xml:space="preserve">Opening the Employee-Management-Menu is a key process in most employee-management </w:t>
-      </w:r>
-      <w:r>
-        <w:rPr>
-          <w:lang w:val="en-US"/>
-        </w:rPr>
-        <w:br/>
-        <w:t xml:space="preserve">use-cases. Which is why it’s included here in </w:t>
-      </w:r>
-      <w:proofErr w:type="gramStart"/>
-      <w:r>
-        <w:rPr>
-          <w:lang w:val="en-US"/>
-        </w:rPr>
-        <w:t>great detail</w:t>
-      </w:r>
-      <w:proofErr w:type="gramEnd"/>
-      <w:r>
-        <w:rPr>
-          <w:lang w:val="en-US"/>
-        </w:rPr>
-        <w:t>.</w:t>
-      </w:r>
-      <w:r>
-        <w:rPr>
-          <w:lang w:val="en-US"/>
-        </w:rPr>
-        <w:br/>
-        <w:t xml:space="preserve">Each Actor </w:t>
-      </w:r>
-      <w:proofErr w:type="spellStart"/>
-      <w:r>
-        <w:rPr>
-          <w:lang w:val="en-US"/>
-        </w:rPr>
-        <w:t>whishing</w:t>
-      </w:r>
-      <w:proofErr w:type="spellEnd"/>
-      <w:r>
-        <w:rPr>
-          <w:lang w:val="en-US"/>
-        </w:rPr>
-        <w:t xml:space="preserve"> to open an Employee-Management-Menu, be it the HR manager or the employee itself, would only need to input the ID of the wanted employee. </w:t>
-      </w:r>
-      <w:r>
-        <w:rPr>
-          <w:lang w:val="en-US"/>
-        </w:rPr>
-        <w:br/>
-        <w:t xml:space="preserve">The system will open the menu if the ID exists in the </w:t>
-      </w:r>
-      <w:proofErr w:type="gramStart"/>
-      <w:r>
-        <w:rPr>
-          <w:lang w:val="en-US"/>
-        </w:rPr>
-        <w:t>system, or</w:t>
-      </w:r>
-      <w:proofErr w:type="gramEnd"/>
-      <w:r>
-        <w:rPr>
-          <w:lang w:val="en-US"/>
-        </w:rPr>
-        <w:t xml:space="preserve"> print an error message if it does not.</w:t>
-      </w:r>
-      <w:r>
-        <w:rPr>
-          <w:lang w:val="en-US"/>
-        </w:rPr>
-        <w:br/>
-        <w:t xml:space="preserve">Since the system uses lazy-load way of work a Get request is sent to the DAO. </w:t>
-      </w:r>
-    </w:p>
-    <w:p>
-      <w:pPr>
-        <w:bidi/>
-        <w:jc w:val="right"/>
-      </w:pPr>
-    </w:p>
-    <w:p>
-      <w:pPr>
-        <w:rPr>
-          <w:rtl/>
-          <w:lang w:val="en-US"/>
-        </w:rPr>
-      </w:pPr>
-      <w:r>
-        <w:rPr>
           <w:noProof/>
         </w:rPr>
-        <w:lastRenderedPageBreak/>
         <w:drawing>
           <wp:anchor distT="0" distB="0" distL="114300" distR="114300" simplePos="0" relativeHeight="251660288" behindDoc="0" locked="0" layoutInCell="1" allowOverlap="1" wp14:anchorId="3BD593E4" wp14:editId="410824E3">
             <wp:simplePos x="0" y="0"/>

</xml_diff>